<commit_message>
Add Files in week_4
</commit_message>
<xml_diff>
--- a/week_4/Handson 1/Solution 1.docx
+++ b/week_4/Handson 1/Solution 1.docx
@@ -120,16 +120,7 @@
           <w:sz w:val="22"/>
           <w:szCs w:val="22"/>
         </w:rPr>
-        <w:t xml:space="preserve"> </w:t>
-      </w:r>
-      <w:r>
-        <w:rPr>
-          <w:b/>
-          <w:bCs/>
-          <w:sz w:val="22"/>
-          <w:szCs w:val="22"/>
-        </w:rPr>
-        <w:t>RESTful Web Service:</w:t>
+        <w:t xml:space="preserve"> RESTful Web Service:</w:t>
       </w:r>
     </w:p>
     <w:p>
@@ -936,16 +927,7 @@
           <w:sz w:val="22"/>
           <w:szCs w:val="22"/>
         </w:rPr>
-        <w:t xml:space="preserve">2. </w:t>
-      </w:r>
-      <w:r>
-        <w:rPr>
-          <w:b/>
-          <w:bCs/>
-          <w:sz w:val="22"/>
-          <w:szCs w:val="22"/>
-        </w:rPr>
-        <w:t xml:space="preserve">Explain What is </w:t>
+        <w:t xml:space="preserve">2. Explain What is </w:t>
       </w:r>
       <w:proofErr w:type="spellStart"/>
       <w:r>
@@ -3170,6 +3152,8 @@
         <w:rPr>
           <w:b/>
           <w:bCs/>
+          <w:sz w:val="22"/>
+          <w:szCs w:val="22"/>
           <w:u w:val="single"/>
         </w:rPr>
       </w:pPr>
@@ -3178,516 +3162,775 @@
         <w:rPr>
           <w:b/>
           <w:bCs/>
+          <w:sz w:val="22"/>
+          <w:szCs w:val="22"/>
           <w:u w:val="single"/>
         </w:rPr>
-        <w:t>WeatherForecastController</w:t>
-      </w:r>
-      <w:r>
-        <w:rPr>
-          <w:b/>
-          <w:bCs/>
-          <w:u w:val="single"/>
-        </w:rPr>
-        <w:t>.cs</w:t>
+        <w:t>ValuesController.cs</w:t>
       </w:r>
       <w:proofErr w:type="spellEnd"/>
     </w:p>
     <w:p>
-      <w:r>
+      <w:pPr>
+        <w:rPr>
+          <w:sz w:val="22"/>
+          <w:szCs w:val="22"/>
+        </w:rPr>
+      </w:pPr>
+      <w:r>
+        <w:rPr>
+          <w:sz w:val="22"/>
+          <w:szCs w:val="22"/>
+        </w:rPr>
         <w:t xml:space="preserve">using </w:t>
       </w:r>
       <w:proofErr w:type="spellStart"/>
       <w:proofErr w:type="gramStart"/>
       <w:r>
+        <w:rPr>
+          <w:sz w:val="22"/>
+          <w:szCs w:val="22"/>
+        </w:rPr>
         <w:t>Microsoft.AspNetCore.Mvc</w:t>
       </w:r>
       <w:proofErr w:type="spellEnd"/>
       <w:proofErr w:type="gramEnd"/>
       <w:r>
+        <w:rPr>
+          <w:sz w:val="22"/>
+          <w:szCs w:val="22"/>
+        </w:rPr>
         <w:t>;</w:t>
       </w:r>
     </w:p>
     <w:p>
-      <w:r>
-        <w:t xml:space="preserve">namespace </w:t>
-      </w:r>
-      <w:proofErr w:type="spellStart"/>
-      <w:r>
-        <w:t>FirstWebApi.Controllers</w:t>
-      </w:r>
-      <w:proofErr w:type="spellEnd"/>
-    </w:p>
-    <w:p>
-      <w:r>
-        <w:t>{</w:t>
-      </w:r>
-    </w:p>
-    <w:p>
-      <w:r>
-        <w:t xml:space="preserve">    [</w:t>
-      </w:r>
-      <w:proofErr w:type="spellStart"/>
-      <w:r>
-        <w:t>ApiController</w:t>
-      </w:r>
-      <w:proofErr w:type="spellEnd"/>
-      <w:r>
-        <w:t>]</w:t>
-      </w:r>
-    </w:p>
-    <w:p>
-      <w:r>
-        <w:lastRenderedPageBreak/>
-        <w:t xml:space="preserve">    [Route("[controller]")]</w:t>
-      </w:r>
-    </w:p>
-    <w:p>
-      <w:r>
-        <w:t xml:space="preserve">    public class </w:t>
+      <w:pPr>
+        <w:rPr>
+          <w:sz w:val="22"/>
+          <w:szCs w:val="22"/>
+        </w:rPr>
+      </w:pPr>
+      <w:r>
+        <w:rPr>
+          <w:sz w:val="22"/>
+          <w:szCs w:val="22"/>
+        </w:rPr>
+        <w:t xml:space="preserve">using </w:t>
       </w:r>
       <w:proofErr w:type="spellStart"/>
       <w:proofErr w:type="gramStart"/>
       <w:r>
-        <w:t>WeatherForecastController</w:t>
+        <w:rPr>
+          <w:sz w:val="22"/>
+          <w:szCs w:val="22"/>
+        </w:rPr>
+        <w:t>System.Collections.Generic</w:t>
       </w:r>
       <w:proofErr w:type="spellEnd"/>
-      <w:r>
-        <w:t xml:space="preserve"> :</w:t>
-      </w:r>
       <w:proofErr w:type="gramEnd"/>
       <w:r>
-        <w:t xml:space="preserve"> </w:t>
+        <w:rPr>
+          <w:sz w:val="22"/>
+          <w:szCs w:val="22"/>
+        </w:rPr>
+        <w:t>;</w:t>
+      </w:r>
+    </w:p>
+    <w:p>
+      <w:pPr>
+        <w:rPr>
+          <w:sz w:val="22"/>
+          <w:szCs w:val="22"/>
+        </w:rPr>
+      </w:pPr>
+    </w:p>
+    <w:p>
+      <w:pPr>
+        <w:rPr>
+          <w:sz w:val="22"/>
+          <w:szCs w:val="22"/>
+        </w:rPr>
+      </w:pPr>
+      <w:r>
+        <w:rPr>
+          <w:sz w:val="22"/>
+          <w:szCs w:val="22"/>
+        </w:rPr>
+        <w:t xml:space="preserve">namespace </w:t>
       </w:r>
       <w:proofErr w:type="spellStart"/>
       <w:r>
-        <w:t>ControllerBase</w:t>
+        <w:rPr>
+          <w:sz w:val="22"/>
+          <w:szCs w:val="22"/>
+        </w:rPr>
+        <w:t>SimpleWebApi.Controllers</w:t>
       </w:r>
       <w:proofErr w:type="spellEnd"/>
     </w:p>
     <w:p>
-      <w:r>
-        <w:t xml:space="preserve">    {</w:t>
-      </w:r>
-    </w:p>
-    <w:p>
-      <w:r>
-        <w:t xml:space="preserve">        private static </w:t>
+      <w:pPr>
+        <w:rPr>
+          <w:sz w:val="22"/>
+          <w:szCs w:val="22"/>
+        </w:rPr>
+      </w:pPr>
+      <w:r>
+        <w:rPr>
+          <w:sz w:val="22"/>
+          <w:szCs w:val="22"/>
+        </w:rPr>
+        <w:lastRenderedPageBreak/>
+        <w:t>{</w:t>
+      </w:r>
+    </w:p>
+    <w:p>
+      <w:pPr>
+        <w:rPr>
+          <w:sz w:val="22"/>
+          <w:szCs w:val="22"/>
+        </w:rPr>
+      </w:pPr>
+      <w:r>
+        <w:rPr>
+          <w:sz w:val="22"/>
+          <w:szCs w:val="22"/>
+        </w:rPr>
+        <w:t xml:space="preserve">    [</w:t>
       </w:r>
       <w:proofErr w:type="spellStart"/>
       <w:r>
-        <w:t>readonly</w:t>
+        <w:rPr>
+          <w:sz w:val="22"/>
+          <w:szCs w:val="22"/>
+        </w:rPr>
+        <w:t>ApiController</w:t>
       </w:r>
       <w:proofErr w:type="spellEnd"/>
       <w:r>
-        <w:t xml:space="preserve"> </w:t>
-      </w:r>
-      <w:proofErr w:type="gramStart"/>
-      <w:r>
-        <w:t>string[</w:t>
-      </w:r>
-      <w:proofErr w:type="gramEnd"/>
-      <w:r>
-        <w:t xml:space="preserve">] Summaries = </w:t>
-      </w:r>
-      <w:proofErr w:type="gramStart"/>
-      <w:r>
-        <w:t>new[</w:t>
-      </w:r>
-      <w:proofErr w:type="gramEnd"/>
-      <w:r>
+        <w:rPr>
+          <w:sz w:val="22"/>
+          <w:szCs w:val="22"/>
+        </w:rPr>
         <w:t>]</w:t>
       </w:r>
     </w:p>
     <w:p>
-      <w:r>
-        <w:t xml:space="preserve">        {</w:t>
-      </w:r>
-    </w:p>
-    <w:p>
-      <w:r>
-        <w:t xml:space="preserve">            "Freezing", "Bracing", "Chilly", "Cool", "Mild", "Warm", "Balmy", "Hot", "Sweltering", "Scorching"</w:t>
-      </w:r>
-    </w:p>
-    <w:p>
-      <w:r>
-        <w:t xml:space="preserve">        };</w:t>
-      </w:r>
-    </w:p>
-    <w:p>
-      <w:r>
-        <w:t xml:space="preserve">        private static List&lt;string&gt; _</w:t>
+      <w:pPr>
+        <w:rPr>
+          <w:sz w:val="22"/>
+          <w:szCs w:val="22"/>
+        </w:rPr>
+      </w:pPr>
+      <w:r>
+        <w:rPr>
+          <w:sz w:val="22"/>
+          <w:szCs w:val="22"/>
+        </w:rPr>
+        <w:t xml:space="preserve">    [Route("</w:t>
       </w:r>
       <w:proofErr w:type="spellStart"/>
       <w:r>
-        <w:t>customValues</w:t>
+        <w:rPr>
+          <w:sz w:val="22"/>
+          <w:szCs w:val="22"/>
+        </w:rPr>
+        <w:t>api</w:t>
       </w:r>
       <w:proofErr w:type="spellEnd"/>
       <w:r>
-        <w:t xml:space="preserve"> = new List&lt;string</w:t>
-      </w:r>
-      <w:proofErr w:type="gramStart"/>
-      <w:r>
-        <w:t>&gt;(</w:t>
-      </w:r>
-      <w:proofErr w:type="gramEnd"/>
-      <w:r>
-        <w:t>);</w:t>
-      </w:r>
-    </w:p>
-    <w:p>
-      <w:r>
-        <w:t xml:space="preserve">        private </w:t>
-      </w:r>
-      <w:proofErr w:type="spellStart"/>
-      <w:r>
-        <w:t>readonly</w:t>
-      </w:r>
-      <w:proofErr w:type="spellEnd"/>
-      <w:r>
-        <w:t xml:space="preserve"> </w:t>
-      </w:r>
-      <w:proofErr w:type="spellStart"/>
-      <w:r>
-        <w:t>ILogger</w:t>
-      </w:r>
-      <w:proofErr w:type="spellEnd"/>
-      <w:r>
-        <w:t>&lt;</w:t>
-      </w:r>
-      <w:proofErr w:type="spellStart"/>
-      <w:r>
-        <w:t>WeatherForecastController</w:t>
-      </w:r>
-      <w:proofErr w:type="spellEnd"/>
-      <w:r>
-        <w:t>&gt; _logger;</w:t>
-      </w:r>
-    </w:p>
-    <w:p>
-      <w:r>
-        <w:t xml:space="preserve">        public </w:t>
+        <w:rPr>
+          <w:sz w:val="22"/>
+          <w:szCs w:val="22"/>
+        </w:rPr>
+        <w:t>/[controller]")]</w:t>
+      </w:r>
+    </w:p>
+    <w:p>
+      <w:pPr>
+        <w:rPr>
+          <w:sz w:val="22"/>
+          <w:szCs w:val="22"/>
+        </w:rPr>
+      </w:pPr>
+      <w:r>
+        <w:rPr>
+          <w:sz w:val="22"/>
+          <w:szCs w:val="22"/>
+        </w:rPr>
+        <w:t xml:space="preserve">    public class </w:t>
       </w:r>
       <w:proofErr w:type="spellStart"/>
       <w:proofErr w:type="gramStart"/>
       <w:r>
-        <w:t>WeatherForecastController</w:t>
+        <w:rPr>
+          <w:sz w:val="22"/>
+          <w:szCs w:val="22"/>
+        </w:rPr>
+        <w:t>ValuesController</w:t>
       </w:r>
       <w:proofErr w:type="spellEnd"/>
       <w:r>
-        <w:t>(</w:t>
+        <w:rPr>
+          <w:sz w:val="22"/>
+          <w:szCs w:val="22"/>
+        </w:rPr>
+        <w:t xml:space="preserve"> :</w:t>
+      </w:r>
+      <w:proofErr w:type="gramEnd"/>
+      <w:r>
+        <w:rPr>
+          <w:sz w:val="22"/>
+          <w:szCs w:val="22"/>
+        </w:rPr>
+        <w:t xml:space="preserve"> </w:t>
       </w:r>
       <w:proofErr w:type="spellStart"/>
+      <w:r>
+        <w:rPr>
+          <w:sz w:val="22"/>
+          <w:szCs w:val="22"/>
+        </w:rPr>
+        <w:t>ControllerBase</w:t>
+      </w:r>
+      <w:proofErr w:type="spellEnd"/>
+    </w:p>
+    <w:p>
+      <w:pPr>
+        <w:rPr>
+          <w:sz w:val="22"/>
+          <w:szCs w:val="22"/>
+        </w:rPr>
+      </w:pPr>
+      <w:r>
+        <w:rPr>
+          <w:sz w:val="22"/>
+          <w:szCs w:val="22"/>
+        </w:rPr>
+        <w:t xml:space="preserve">    {</w:t>
+      </w:r>
+    </w:p>
+    <w:p>
+      <w:pPr>
+        <w:rPr>
+          <w:sz w:val="22"/>
+          <w:szCs w:val="22"/>
+        </w:rPr>
+      </w:pPr>
+      <w:r>
+        <w:rPr>
+          <w:sz w:val="22"/>
+          <w:szCs w:val="22"/>
+        </w:rPr>
+        <w:t xml:space="preserve">        private static List&lt;string&gt; values = new List&lt;string&gt; </w:t>
+      </w:r>
+      <w:proofErr w:type="gramStart"/>
+      <w:r>
+        <w:rPr>
+          <w:sz w:val="22"/>
+          <w:szCs w:val="22"/>
+        </w:rPr>
+        <w:t>{ "</w:t>
+      </w:r>
       <w:proofErr w:type="gramEnd"/>
       <w:r>
-        <w:t>ILogger</w:t>
+        <w:rPr>
+          <w:sz w:val="22"/>
+          <w:szCs w:val="22"/>
+        </w:rPr>
+        <w:t>Value1", "Value2</w:t>
+      </w:r>
+      <w:proofErr w:type="gramStart"/>
+      <w:r>
+        <w:rPr>
+          <w:sz w:val="22"/>
+          <w:szCs w:val="22"/>
+        </w:rPr>
+        <w:t>" }</w:t>
+      </w:r>
+      <w:proofErr w:type="gramEnd"/>
+      <w:r>
+        <w:rPr>
+          <w:sz w:val="22"/>
+          <w:szCs w:val="22"/>
+        </w:rPr>
+        <w:t>;</w:t>
+      </w:r>
+    </w:p>
+    <w:p>
+      <w:pPr>
+        <w:rPr>
+          <w:sz w:val="22"/>
+          <w:szCs w:val="22"/>
+        </w:rPr>
+      </w:pPr>
+    </w:p>
+    <w:p>
+      <w:pPr>
+        <w:rPr>
+          <w:sz w:val="22"/>
+          <w:szCs w:val="22"/>
+        </w:rPr>
+      </w:pPr>
+      <w:r>
+        <w:rPr>
+          <w:sz w:val="22"/>
+          <w:szCs w:val="22"/>
+        </w:rPr>
+        <w:t xml:space="preserve">        [</w:t>
+      </w:r>
+      <w:proofErr w:type="spellStart"/>
+      <w:r>
+        <w:rPr>
+          <w:sz w:val="22"/>
+          <w:szCs w:val="22"/>
+        </w:rPr>
+        <w:t>HttpGet</w:t>
       </w:r>
       <w:proofErr w:type="spellEnd"/>
       <w:r>
-        <w:t>&lt;</w:t>
+        <w:rPr>
+          <w:sz w:val="22"/>
+          <w:szCs w:val="22"/>
+        </w:rPr>
+        <w:t>]</w:t>
+      </w:r>
+    </w:p>
+    <w:p>
+      <w:pPr>
+        <w:rPr>
+          <w:sz w:val="22"/>
+          <w:szCs w:val="22"/>
+        </w:rPr>
+      </w:pPr>
+      <w:r>
+        <w:rPr>
+          <w:sz w:val="22"/>
+          <w:szCs w:val="22"/>
+        </w:rPr>
+        <w:t xml:space="preserve">        public IActionResult </w:t>
+      </w:r>
+      <w:proofErr w:type="gramStart"/>
+      <w:r>
+        <w:rPr>
+          <w:sz w:val="22"/>
+          <w:szCs w:val="22"/>
+        </w:rPr>
+        <w:t>Get(</w:t>
+      </w:r>
+      <w:proofErr w:type="gramEnd"/>
+      <w:r>
+        <w:rPr>
+          <w:sz w:val="22"/>
+          <w:szCs w:val="22"/>
+        </w:rPr>
+        <w:t>)</w:t>
+      </w:r>
+    </w:p>
+    <w:p>
+      <w:pPr>
+        <w:rPr>
+          <w:sz w:val="22"/>
+          <w:szCs w:val="22"/>
+        </w:rPr>
+      </w:pPr>
+      <w:r>
+        <w:rPr>
+          <w:sz w:val="22"/>
+          <w:szCs w:val="22"/>
+        </w:rPr>
+        <w:t xml:space="preserve">        {</w:t>
+      </w:r>
+    </w:p>
+    <w:p>
+      <w:pPr>
+        <w:rPr>
+          <w:sz w:val="22"/>
+          <w:szCs w:val="22"/>
+        </w:rPr>
+      </w:pPr>
+      <w:r>
+        <w:rPr>
+          <w:sz w:val="22"/>
+          <w:szCs w:val="22"/>
+        </w:rPr>
+        <w:t xml:space="preserve">            return Ok(values);</w:t>
+      </w:r>
+    </w:p>
+    <w:p>
+      <w:pPr>
+        <w:rPr>
+          <w:sz w:val="22"/>
+          <w:szCs w:val="22"/>
+        </w:rPr>
+      </w:pPr>
+      <w:r>
+        <w:rPr>
+          <w:sz w:val="22"/>
+          <w:szCs w:val="22"/>
+        </w:rPr>
+        <w:t xml:space="preserve">        }</w:t>
+      </w:r>
+    </w:p>
+    <w:p>
+      <w:pPr>
+        <w:rPr>
+          <w:sz w:val="22"/>
+          <w:szCs w:val="22"/>
+        </w:rPr>
+      </w:pPr>
+    </w:p>
+    <w:p>
+      <w:pPr>
+        <w:rPr>
+          <w:sz w:val="22"/>
+          <w:szCs w:val="22"/>
+        </w:rPr>
+      </w:pPr>
+      <w:r>
+        <w:rPr>
+          <w:sz w:val="22"/>
+          <w:szCs w:val="22"/>
+        </w:rPr>
+        <w:t xml:space="preserve">        [</w:t>
       </w:r>
       <w:proofErr w:type="spellStart"/>
       <w:r>
-        <w:t>WeatherForecastController</w:t>
+        <w:rPr>
+          <w:sz w:val="22"/>
+          <w:szCs w:val="22"/>
+        </w:rPr>
+        <w:t>HttpPost</w:t>
       </w:r>
       <w:proofErr w:type="spellEnd"/>
       <w:r>
-        <w:t>&gt; logger)</w:t>
-      </w:r>
-    </w:p>
-    <w:p>
-      <w:r>
+        <w:rPr>
+          <w:sz w:val="22"/>
+          <w:szCs w:val="22"/>
+        </w:rPr>
+        <w:t>]</w:t>
+      </w:r>
+    </w:p>
+    <w:p>
+      <w:pPr>
+        <w:rPr>
+          <w:sz w:val="22"/>
+          <w:szCs w:val="22"/>
+        </w:rPr>
+      </w:pPr>
+      <w:r>
+        <w:rPr>
+          <w:sz w:val="22"/>
+          <w:szCs w:val="22"/>
+        </w:rPr>
+        <w:t xml:space="preserve">        public IActionResult Post([</w:t>
+      </w:r>
+      <w:proofErr w:type="spellStart"/>
+      <w:r>
+        <w:rPr>
+          <w:sz w:val="22"/>
+          <w:szCs w:val="22"/>
+        </w:rPr>
+        <w:t>FromBody</w:t>
+      </w:r>
+      <w:proofErr w:type="spellEnd"/>
+      <w:r>
+        <w:rPr>
+          <w:sz w:val="22"/>
+          <w:szCs w:val="22"/>
+        </w:rPr>
+        <w:t xml:space="preserve">] string </w:t>
+      </w:r>
+      <w:proofErr w:type="spellStart"/>
+      <w:r>
+        <w:rPr>
+          <w:sz w:val="22"/>
+          <w:szCs w:val="22"/>
+        </w:rPr>
+        <w:t>newValue</w:t>
+      </w:r>
+      <w:proofErr w:type="spellEnd"/>
+      <w:r>
+        <w:rPr>
+          <w:sz w:val="22"/>
+          <w:szCs w:val="22"/>
+        </w:rPr>
+        <w:t>)</w:t>
+      </w:r>
+    </w:p>
+    <w:p>
+      <w:pPr>
+        <w:rPr>
+          <w:sz w:val="22"/>
+          <w:szCs w:val="22"/>
+        </w:rPr>
+      </w:pPr>
+      <w:r>
+        <w:rPr>
+          <w:sz w:val="22"/>
+          <w:szCs w:val="22"/>
+        </w:rPr>
         <w:t xml:space="preserve">        {</w:t>
       </w:r>
     </w:p>
     <w:p>
-      <w:r>
-        <w:t xml:space="preserve">            _logger = logger;</w:t>
-      </w:r>
-    </w:p>
-    <w:p>
-      <w:r>
-        <w:t xml:space="preserve">        }</w:t>
-      </w:r>
-    </w:p>
-    <w:p>
-      <w:r>
-        <w:t xml:space="preserve">        [</w:t>
+      <w:pPr>
+        <w:rPr>
+          <w:sz w:val="22"/>
+          <w:szCs w:val="22"/>
+        </w:rPr>
+      </w:pPr>
+      <w:r>
+        <w:rPr>
+          <w:sz w:val="22"/>
+          <w:szCs w:val="22"/>
+        </w:rPr>
+        <w:t xml:space="preserve">            </w:t>
       </w:r>
       <w:proofErr w:type="spellStart"/>
       <w:proofErr w:type="gramStart"/>
       <w:r>
-        <w:t>HttpGet</w:t>
-      </w:r>
-      <w:proofErr w:type="spellEnd"/>
-      <w:r>
-        <w:t>(</w:t>
-      </w:r>
-      <w:proofErr w:type="gramEnd"/>
-      <w:r>
-        <w:t>Name = "</w:t>
-      </w:r>
-      <w:proofErr w:type="spellStart"/>
-      <w:r>
-        <w:t>GetWeatherForecast</w:t>
-      </w:r>
-      <w:proofErr w:type="spellEnd"/>
-      <w:r>
-        <w:t>")]</w:t>
-      </w:r>
-    </w:p>
-    <w:p>
-      <w:r>
-        <w:t xml:space="preserve">        public </w:t>
-      </w:r>
-      <w:proofErr w:type="spellStart"/>
-      <w:r>
-        <w:t>IEnumerable</w:t>
-      </w:r>
-      <w:proofErr w:type="spellEnd"/>
-      <w:r>
-        <w:t>&lt;</w:t>
-      </w:r>
-      <w:proofErr w:type="spellStart"/>
-      <w:r>
-        <w:t>WeatherForecast</w:t>
-      </w:r>
-      <w:proofErr w:type="spellEnd"/>
-      <w:r>
-        <w:t xml:space="preserve">&gt; </w:t>
-      </w:r>
-      <w:proofErr w:type="gramStart"/>
-      <w:r>
-        <w:t>Get(</w:t>
-      </w:r>
-      <w:proofErr w:type="gramEnd"/>
-      <w:r>
-        <w:t>)</w:t>
-      </w:r>
-    </w:p>
-    <w:p>
-      <w:r>
-        <w:t xml:space="preserve">        {</w:t>
-      </w:r>
-    </w:p>
-    <w:p>
-      <w:r>
-        <w:t xml:space="preserve">            return </w:t>
-      </w:r>
-      <w:proofErr w:type="spellStart"/>
-      <w:r>
-        <w:t>Enumerable.Range</w:t>
-      </w:r>
-      <w:proofErr w:type="spellEnd"/>
-      <w:r>
-        <w:t>(1, 5</w:t>
-      </w:r>
-      <w:proofErr w:type="gramStart"/>
-      <w:r>
-        <w:t>).Select</w:t>
-      </w:r>
-      <w:proofErr w:type="gramEnd"/>
-      <w:r>
-        <w:t xml:space="preserve">(index =&gt; new </w:t>
-      </w:r>
-      <w:proofErr w:type="spellStart"/>
-      <w:r>
-        <w:t>WeatherForecast</w:t>
-      </w:r>
-      <w:proofErr w:type="spellEnd"/>
-    </w:p>
-    <w:p>
-      <w:r>
-        <w:t xml:space="preserve">            {</w:t>
-      </w:r>
-    </w:p>
-    <w:p>
-      <w:r>
-        <w:t xml:space="preserve">                Date = </w:t>
-      </w:r>
-      <w:proofErr w:type="spellStart"/>
-      <w:r>
-        <w:t>DateOnly.FromDateTime</w:t>
-      </w:r>
-      <w:proofErr w:type="spellEnd"/>
-      <w:r>
-        <w:t>(</w:t>
-      </w:r>
-      <w:proofErr w:type="spellStart"/>
-      <w:proofErr w:type="gramStart"/>
-      <w:r>
-        <w:t>DateTime.Now.AddDays</w:t>
+        <w:rPr>
+          <w:sz w:val="22"/>
+          <w:szCs w:val="22"/>
+        </w:rPr>
+        <w:t>values.Add</w:t>
       </w:r>
       <w:proofErr w:type="spellEnd"/>
       <w:proofErr w:type="gramEnd"/>
       <w:r>
-        <w:t>(index)),</w:t>
-      </w:r>
-    </w:p>
-    <w:p>
-      <w:r>
-        <w:t xml:space="preserve">                </w:t>
+        <w:rPr>
+          <w:sz w:val="22"/>
+          <w:szCs w:val="22"/>
+        </w:rPr>
+        <w:t>(</w:t>
       </w:r>
       <w:proofErr w:type="spellStart"/>
       <w:r>
-        <w:t>TemperatureC</w:t>
+        <w:rPr>
+          <w:sz w:val="22"/>
+          <w:szCs w:val="22"/>
+        </w:rPr>
+        <w:t>newValue</w:t>
       </w:r>
       <w:proofErr w:type="spellEnd"/>
       <w:r>
-        <w:t xml:space="preserve"> = </w:t>
+        <w:rPr>
+          <w:sz w:val="22"/>
+          <w:szCs w:val="22"/>
+        </w:rPr>
+        <w:t>);</w:t>
+      </w:r>
+    </w:p>
+    <w:p>
+      <w:pPr>
+        <w:rPr>
+          <w:sz w:val="22"/>
+          <w:szCs w:val="22"/>
+        </w:rPr>
+      </w:pPr>
+      <w:r>
+        <w:rPr>
+          <w:sz w:val="22"/>
+          <w:szCs w:val="22"/>
+        </w:rPr>
+        <w:t xml:space="preserve">            return </w:t>
+      </w:r>
+      <w:proofErr w:type="gramStart"/>
+      <w:r>
+        <w:rPr>
+          <w:sz w:val="22"/>
+          <w:szCs w:val="22"/>
+        </w:rPr>
+        <w:t>Ok(</w:t>
+      </w:r>
+      <w:proofErr w:type="gramEnd"/>
+      <w:r>
+        <w:rPr>
+          <w:sz w:val="22"/>
+          <w:szCs w:val="22"/>
+        </w:rPr>
+        <w:t>$"Added: {</w:t>
       </w:r>
       <w:proofErr w:type="spellStart"/>
-      <w:proofErr w:type="gramStart"/>
-      <w:r>
-        <w:t>Random.Shared.Next</w:t>
+      <w:r>
+        <w:rPr>
+          <w:sz w:val="22"/>
+          <w:szCs w:val="22"/>
+        </w:rPr>
+        <w:t>newValue</w:t>
       </w:r>
       <w:proofErr w:type="spellEnd"/>
-      <w:proofErr w:type="gramEnd"/>
-      <w:r>
-        <w:t>(-20, 55),</w:t>
-      </w:r>
-    </w:p>
-    <w:p>
-      <w:r>
-        <w:t xml:space="preserve">                Summary = </w:t>
-      </w:r>
-      <w:proofErr w:type="gramStart"/>
-      <w:r>
-        <w:t>Summaries[</w:t>
-      </w:r>
-      <w:proofErr w:type="spellStart"/>
-      <w:r>
-        <w:t>Random.Shared.Next</w:t>
-      </w:r>
-      <w:proofErr w:type="spellEnd"/>
-      <w:proofErr w:type="gramEnd"/>
-      <w:r>
-        <w:t>(</w:t>
-      </w:r>
-      <w:proofErr w:type="spellStart"/>
-      <w:r>
-        <w:t>Summaries.Length</w:t>
-      </w:r>
-      <w:proofErr w:type="spellEnd"/>
-      <w:r>
-        <w:t>)]</w:t>
-      </w:r>
-    </w:p>
-    <w:p>
-      <w:r>
-        <w:t xml:space="preserve">            })</w:t>
-      </w:r>
-    </w:p>
-    <w:p>
-      <w:r>
-        <w:t xml:space="preserve">            </w:t>
-      </w:r>
-      <w:proofErr w:type="gramStart"/>
-      <w:r>
-        <w:t>.</w:t>
-      </w:r>
-      <w:proofErr w:type="spellStart"/>
-      <w:r>
-        <w:t>ToArray</w:t>
-      </w:r>
-      <w:proofErr w:type="spellEnd"/>
-      <w:proofErr w:type="gramEnd"/>
-      <w:r>
-        <w:t>();</w:t>
-      </w:r>
-    </w:p>
-    <w:p>
-      <w:r>
+      <w:r>
+        <w:rPr>
+          <w:sz w:val="22"/>
+          <w:szCs w:val="22"/>
+        </w:rPr>
+        <w:t>}");</w:t>
+      </w:r>
+    </w:p>
+    <w:p>
+      <w:pPr>
+        <w:rPr>
+          <w:sz w:val="22"/>
+          <w:szCs w:val="22"/>
+        </w:rPr>
+      </w:pPr>
+      <w:r>
+        <w:rPr>
+          <w:sz w:val="22"/>
+          <w:szCs w:val="22"/>
+        </w:rPr>
         <w:t xml:space="preserve">        }</w:t>
       </w:r>
     </w:p>
     <w:p>
-      <w:r>
-        <w:t xml:space="preserve">        [</w:t>
-      </w:r>
-      <w:proofErr w:type="spellStart"/>
-      <w:r>
-        <w:t>HttpPost</w:t>
-      </w:r>
-      <w:proofErr w:type="spellEnd"/>
-      <w:r>
-        <w:t>]</w:t>
-      </w:r>
-    </w:p>
-    <w:p>
-      <w:r>
-        <w:t xml:space="preserve">        public IActionResult Post([</w:t>
-      </w:r>
-      <w:proofErr w:type="spellStart"/>
-      <w:r>
-        <w:t>FromBody</w:t>
-      </w:r>
-      <w:proofErr w:type="spellEnd"/>
-      <w:r>
-        <w:t>] string value)</w:t>
-      </w:r>
-    </w:p>
-    <w:p>
-      <w:r>
-        <w:t xml:space="preserve">        {</w:t>
-      </w:r>
-    </w:p>
-    <w:p>
-      <w:r>
-        <w:t xml:space="preserve">            _</w:t>
-      </w:r>
-      <w:proofErr w:type="spellStart"/>
-      <w:r>
-        <w:t>customValues.Add</w:t>
-      </w:r>
-      <w:proofErr w:type="spellEnd"/>
-      <w:r>
-        <w:t>(value);</w:t>
-      </w:r>
-    </w:p>
-    <w:p>
-      <w:r>
-        <w:t xml:space="preserve">            return </w:t>
-      </w:r>
-      <w:proofErr w:type="gramStart"/>
-      <w:r>
-        <w:t>Ok(</w:t>
-      </w:r>
-      <w:proofErr w:type="gramEnd"/>
-      <w:r>
-        <w:t>$"Value received: {value}");</w:t>
-      </w:r>
-    </w:p>
-    <w:p>
-      <w:r>
-        <w:t xml:space="preserve">        }</w:t>
-      </w:r>
-    </w:p>
-    <w:p>
-      <w:r>
+      <w:pPr>
+        <w:rPr>
+          <w:sz w:val="22"/>
+          <w:szCs w:val="22"/>
+        </w:rPr>
+      </w:pPr>
+      <w:r>
+        <w:rPr>
+          <w:sz w:val="22"/>
+          <w:szCs w:val="22"/>
+        </w:rPr>
+        <w:t xml:space="preserve">    }</w:t>
+      </w:r>
+    </w:p>
+    <w:p>
+      <w:pPr>
+        <w:rPr>
+          <w:sz w:val="22"/>
+          <w:szCs w:val="22"/>
+        </w:rPr>
+      </w:pPr>
+      <w:r>
+        <w:rPr>
+          <w:sz w:val="22"/>
+          <w:szCs w:val="22"/>
+        </w:rPr>
+        <w:t>}</w:t>
+      </w:r>
+    </w:p>
+    <w:p/>
+    <w:p>
+      <w:pPr>
+        <w:jc w:val="center"/>
+        <w:rPr>
+          <w:b/>
+          <w:bCs/>
+          <w:u w:val="single"/>
+        </w:rPr>
+      </w:pPr>
+    </w:p>
+    <w:p>
+      <w:pPr>
+        <w:jc w:val="center"/>
+        <w:rPr>
+          <w:b/>
+          <w:bCs/>
+          <w:u w:val="single"/>
+        </w:rPr>
+      </w:pPr>
+    </w:p>
+    <w:p>
+      <w:pPr>
+        <w:jc w:val="center"/>
+        <w:rPr>
+          <w:b/>
+          <w:bCs/>
+          <w:u w:val="single"/>
+        </w:rPr>
+      </w:pPr>
+    </w:p>
+    <w:p>
+      <w:pPr>
+        <w:jc w:val="center"/>
+        <w:rPr>
+          <w:b/>
+          <w:bCs/>
+          <w:u w:val="single"/>
+        </w:rPr>
+      </w:pPr>
+    </w:p>
+    <w:p>
+      <w:pPr>
+        <w:jc w:val="center"/>
+        <w:rPr>
+          <w:b/>
+          <w:bCs/>
+          <w:u w:val="single"/>
+        </w:rPr>
+      </w:pPr>
+    </w:p>
+    <w:p>
+      <w:pPr>
+        <w:jc w:val="center"/>
+        <w:rPr>
+          <w:b/>
+          <w:bCs/>
+          <w:u w:val="single"/>
+        </w:rPr>
+      </w:pPr>
+    </w:p>
+    <w:p>
+      <w:pPr>
+        <w:jc w:val="center"/>
+        <w:rPr>
+          <w:b/>
+          <w:bCs/>
+          <w:u w:val="single"/>
+        </w:rPr>
+      </w:pPr>
+    </w:p>
+    <w:p>
+      <w:pPr>
+        <w:jc w:val="center"/>
+        <w:rPr>
+          <w:b/>
+          <w:bCs/>
+          <w:u w:val="single"/>
+        </w:rPr>
+      </w:pPr>
+    </w:p>
+    <w:p>
+      <w:pPr>
+        <w:jc w:val="center"/>
+        <w:rPr>
+          <w:b/>
+          <w:bCs/>
+          <w:u w:val="single"/>
+        </w:rPr>
+      </w:pPr>
+    </w:p>
+    <w:p>
+      <w:pPr>
+        <w:jc w:val="center"/>
+        <w:rPr>
+          <w:b/>
+          <w:bCs/>
+          <w:u w:val="single"/>
+        </w:rPr>
+      </w:pPr>
+    </w:p>
+    <w:p>
+      <w:pPr>
+        <w:jc w:val="center"/>
+        <w:rPr>
+          <w:b/>
+          <w:bCs/>
+          <w:u w:val="single"/>
+        </w:rPr>
+      </w:pPr>
+      <w:r>
+        <w:rPr>
+          <w:b/>
+          <w:bCs/>
+          <w:u w:val="single"/>
+        </w:rPr>
         <w:lastRenderedPageBreak/>
-        <w:t xml:space="preserve">    }</w:t>
-      </w:r>
-    </w:p>
-    <w:p>
-      <w:r>
-        <w:t>}</w:t>
-      </w:r>
-    </w:p>
-    <w:p>
-      <w:pPr>
-        <w:jc w:val="center"/>
-        <w:rPr>
-          <w:b/>
-          <w:bCs/>
-          <w:u w:val="single"/>
-        </w:rPr>
-      </w:pPr>
-      <w:r>
-        <w:rPr>
-          <w:b/>
-          <w:bCs/>
-          <w:u w:val="single"/>
-        </w:rPr>
         <w:t>OUTPUT</w:t>
       </w:r>
     </w:p>
@@ -3708,10 +3951,10 @@
           <w:szCs w:val="22"/>
         </w:rPr>
         <w:drawing>
-          <wp:inline distT="0" distB="0" distL="0" distR="0" wp14:anchorId="2CA61D83" wp14:editId="11BDC9E5">
-            <wp:extent cx="5735666" cy="3505200"/>
-            <wp:effectExtent l="0" t="0" r="0" b="0"/>
-            <wp:docPr id="224466050" name="Picture 1"/>
+          <wp:inline distT="0" distB="0" distL="0" distR="0" wp14:anchorId="7B91185C" wp14:editId="7C42EDB5">
+            <wp:extent cx="5731510" cy="3594735"/>
+            <wp:effectExtent l="0" t="0" r="2540" b="5715"/>
+            <wp:docPr id="1971679439" name="Picture 1"/>
             <wp:cNvGraphicFramePr>
               <a:graphicFrameLocks xmlns:a="http://schemas.openxmlformats.org/drawingml/2006/main" noChangeAspect="1"/>
             </wp:cNvGraphicFramePr>
@@ -3719,7 +3962,7 @@
               <a:graphicData uri="http://schemas.openxmlformats.org/drawingml/2006/picture">
                 <pic:pic xmlns:pic="http://schemas.openxmlformats.org/drawingml/2006/picture">
                   <pic:nvPicPr>
-                    <pic:cNvPr id="224466050" name=""/>
+                    <pic:cNvPr id="1971679439" name=""/>
                     <pic:cNvPicPr/>
                   </pic:nvPicPr>
                   <pic:blipFill>
@@ -3731,7 +3974,7 @@
                   <pic:spPr>
                     <a:xfrm>
                       <a:off x="0" y="0"/>
-                      <a:ext cx="5740628" cy="3508233"/>
+                      <a:ext cx="5731510" cy="3594735"/>
                     </a:xfrm>
                     <a:prstGeom prst="rect">
                       <a:avLst/>
@@ -3743,6 +3986,16 @@
           </wp:inline>
         </w:drawing>
       </w:r>
+    </w:p>
+    <w:p>
+      <w:pPr>
+        <w:rPr>
+          <w:b/>
+          <w:bCs/>
+          <w:sz w:val="22"/>
+          <w:szCs w:val="22"/>
+        </w:rPr>
+      </w:pPr>
       <w:r>
         <w:rPr>
           <w:b/>
@@ -3751,10 +4004,10 @@
           <w:szCs w:val="22"/>
         </w:rPr>
         <w:drawing>
-          <wp:inline distT="0" distB="0" distL="0" distR="0" wp14:anchorId="448BCDDE" wp14:editId="2FEF97A3">
-            <wp:extent cx="5731510" cy="3066415"/>
-            <wp:effectExtent l="0" t="0" r="2540" b="635"/>
-            <wp:docPr id="1666518222" name="Picture 1"/>
+          <wp:inline distT="0" distB="0" distL="0" distR="0" wp14:anchorId="40D315D2" wp14:editId="7AA937F8">
+            <wp:extent cx="5731510" cy="3583940"/>
+            <wp:effectExtent l="0" t="0" r="2540" b="0"/>
+            <wp:docPr id="385117000" name="Picture 1"/>
             <wp:cNvGraphicFramePr>
               <a:graphicFrameLocks xmlns:a="http://schemas.openxmlformats.org/drawingml/2006/main" noChangeAspect="1"/>
             </wp:cNvGraphicFramePr>
@@ -3762,7 +4015,7 @@
               <a:graphicData uri="http://schemas.openxmlformats.org/drawingml/2006/picture">
                 <pic:pic xmlns:pic="http://schemas.openxmlformats.org/drawingml/2006/picture">
                   <pic:nvPicPr>
-                    <pic:cNvPr id="1666518222" name=""/>
+                    <pic:cNvPr id="385117000" name=""/>
                     <pic:cNvPicPr/>
                   </pic:nvPicPr>
                   <pic:blipFill>
@@ -3774,7 +4027,7 @@
                   <pic:spPr>
                     <a:xfrm>
                       <a:off x="0" y="0"/>
-                      <a:ext cx="5731510" cy="3066415"/>
+                      <a:ext cx="5731510" cy="3583940"/>
                     </a:xfrm>
                     <a:prstGeom prst="rect">
                       <a:avLst/>
@@ -5319,6 +5572,7 @@
   <w:style w:type="paragraph" w:default="1" w:styleId="Normal">
     <w:name w:val="Normal"/>
     <w:qFormat/>
+    <w:rsid w:val="00485820"/>
   </w:style>
   <w:style w:type="paragraph" w:styleId="Heading1">
     <w:name w:val="heading 1"/>

</xml_diff>